<commit_message>
Updated the tutorials to PeptideShaker v0.23.0 and SearchGUI v1.15.0. (Part III)
</commit_message>
<xml_diff>
--- a/wiki/tutorial/3 - Data Sharing/3.1 - Submit/3.1_submit.docx
+++ b/wiki/tutorial/3 - Data Sharing/3.1 - Submit/3.1_submit.docx
@@ -1050,7 +1050,7 @@
                     <a:blip r:embed="rId12" cstate="print">
                       <a:extLst>
                         <a:ext uri="{28A0092B-C50C-407E-A947-70E740481C1C}">
-                          <a14:useLocalDpi xmlns:a14="http://schemas.microsoft.com/office/drawing/2010/main" xmlns:wps="http://schemas.microsoft.com/office/word/2010/wordprocessingShape" xmlns:wpi="http://schemas.microsoft.com/office/word/2010/wordprocessingInk" xmlns:wpg="http://schemas.microsoft.com/office/word/2010/wordprocessingGroup" xmlns:w14="http://schemas.microsoft.com/office/word/2010/wordml" xmlns:w="http://schemas.openxmlformats.org/wordprocessingml/2006/main" xmlns:w10="urn:schemas-microsoft-com:office:word" xmlns:wp14="http://schemas.microsoft.com/office/word/2010/wordprocessingDrawing" xmlns:v="urn:schemas-microsoft-com:vml" xmlns:o="urn:schemas-microsoft-com:office:office" xmlns:mc="http://schemas.openxmlformats.org/markup-compatibility/2006" xmlns:wpc="http://schemas.microsoft.com/office/word/2010/wordprocessingCanvas" xmlns="" val="0"/>
+                          <a14:useLocalDpi xmlns="" xmlns:wpc="http://schemas.microsoft.com/office/word/2010/wordprocessingCanvas" xmlns:mc="http://schemas.openxmlformats.org/markup-compatibility/2006" xmlns:o="urn:schemas-microsoft-com:office:office" xmlns:v="urn:schemas-microsoft-com:vml" xmlns:wp14="http://schemas.microsoft.com/office/word/2010/wordprocessingDrawing" xmlns:w10="urn:schemas-microsoft-com:office:word" xmlns:w="http://schemas.openxmlformats.org/wordprocessingml/2006/main" xmlns:w14="http://schemas.microsoft.com/office/word/2010/wordml" xmlns:wpg="http://schemas.microsoft.com/office/word/2010/wordprocessingGroup" xmlns:wpi="http://schemas.microsoft.com/office/word/2010/wordprocessingInk" xmlns:wps="http://schemas.microsoft.com/office/word/2010/wordprocessingShape" xmlns:a14="http://schemas.microsoft.com/office/drawing/2010/main" val="0"/>
                         </a:ext>
                       </a:extLst>
                     </a:blip>
@@ -1200,7 +1200,7 @@
                     <a:blip r:embed="rId13" cstate="print">
                       <a:extLst>
                         <a:ext uri="{28A0092B-C50C-407E-A947-70E740481C1C}">
-                          <a14:useLocalDpi xmlns:a14="http://schemas.microsoft.com/office/drawing/2010/main" xmlns:wps="http://schemas.microsoft.com/office/word/2010/wordprocessingShape" xmlns:wpi="http://schemas.microsoft.com/office/word/2010/wordprocessingInk" xmlns:wpg="http://schemas.microsoft.com/office/word/2010/wordprocessingGroup" xmlns:w14="http://schemas.microsoft.com/office/word/2010/wordml" xmlns:w="http://schemas.openxmlformats.org/wordprocessingml/2006/main" xmlns:w10="urn:schemas-microsoft-com:office:word" xmlns:wp14="http://schemas.microsoft.com/office/word/2010/wordprocessingDrawing" xmlns:v="urn:schemas-microsoft-com:vml" xmlns:o="urn:schemas-microsoft-com:office:office" xmlns:mc="http://schemas.openxmlformats.org/markup-compatibility/2006" xmlns:wpc="http://schemas.microsoft.com/office/word/2010/wordprocessingCanvas" xmlns="" val="0"/>
+                          <a14:useLocalDpi xmlns="" xmlns:wpc="http://schemas.microsoft.com/office/word/2010/wordprocessingCanvas" xmlns:mc="http://schemas.openxmlformats.org/markup-compatibility/2006" xmlns:o="urn:schemas-microsoft-com:office:office" xmlns:v="urn:schemas-microsoft-com:vml" xmlns:wp14="http://schemas.microsoft.com/office/word/2010/wordprocessingDrawing" xmlns:w10="urn:schemas-microsoft-com:office:word" xmlns:w="http://schemas.openxmlformats.org/wordprocessingml/2006/main" xmlns:w14="http://schemas.microsoft.com/office/word/2010/wordml" xmlns:wpg="http://schemas.microsoft.com/office/word/2010/wordprocessingGroup" xmlns:wpi="http://schemas.microsoft.com/office/word/2010/wordprocessingInk" xmlns:wps="http://schemas.microsoft.com/office/word/2010/wordprocessingShape" xmlns:a14="http://schemas.microsoft.com/office/drawing/2010/main" val="0"/>
                         </a:ext>
                       </a:extLst>
                     </a:blip>
@@ -1466,7 +1466,7 @@
                     <a:blip r:embed="rId14" cstate="print">
                       <a:extLst>
                         <a:ext uri="{28A0092B-C50C-407E-A947-70E740481C1C}">
-                          <a14:useLocalDpi xmlns:a14="http://schemas.microsoft.com/office/drawing/2010/main" xmlns:wps="http://schemas.microsoft.com/office/word/2010/wordprocessingShape" xmlns:wpi="http://schemas.microsoft.com/office/word/2010/wordprocessingInk" xmlns:wpg="http://schemas.microsoft.com/office/word/2010/wordprocessingGroup" xmlns:w14="http://schemas.microsoft.com/office/word/2010/wordml" xmlns:w="http://schemas.openxmlformats.org/wordprocessingml/2006/main" xmlns:w10="urn:schemas-microsoft-com:office:word" xmlns:wp14="http://schemas.microsoft.com/office/word/2010/wordprocessingDrawing" xmlns:v="urn:schemas-microsoft-com:vml" xmlns:o="urn:schemas-microsoft-com:office:office" xmlns:mc="http://schemas.openxmlformats.org/markup-compatibility/2006" xmlns:wpc="http://schemas.microsoft.com/office/word/2010/wordprocessingCanvas" xmlns="" val="0"/>
+                          <a14:useLocalDpi xmlns="" xmlns:wpc="http://schemas.microsoft.com/office/word/2010/wordprocessingCanvas" xmlns:mc="http://schemas.openxmlformats.org/markup-compatibility/2006" xmlns:o="urn:schemas-microsoft-com:office:office" xmlns:v="urn:schemas-microsoft-com:vml" xmlns:wp14="http://schemas.microsoft.com/office/word/2010/wordprocessingDrawing" xmlns:w10="urn:schemas-microsoft-com:office:word" xmlns:w="http://schemas.openxmlformats.org/wordprocessingml/2006/main" xmlns:w14="http://schemas.microsoft.com/office/word/2010/wordml" xmlns:wpg="http://schemas.microsoft.com/office/word/2010/wordprocessingGroup" xmlns:wpi="http://schemas.microsoft.com/office/word/2010/wordprocessingInk" xmlns:wps="http://schemas.microsoft.com/office/word/2010/wordprocessingShape" xmlns:a14="http://schemas.microsoft.com/office/drawing/2010/main" val="0"/>
                         </a:ext>
                       </a:extLst>
                     </a:blip>
@@ -1697,7 +1697,7 @@
                     <a:blip r:embed="rId15" cstate="print">
                       <a:extLst>
                         <a:ext uri="{28A0092B-C50C-407E-A947-70E740481C1C}">
-                          <a14:useLocalDpi xmlns:a14="http://schemas.microsoft.com/office/drawing/2010/main" xmlns:wps="http://schemas.microsoft.com/office/word/2010/wordprocessingShape" xmlns:wpi="http://schemas.microsoft.com/office/word/2010/wordprocessingInk" xmlns:wpg="http://schemas.microsoft.com/office/word/2010/wordprocessingGroup" xmlns:w14="http://schemas.microsoft.com/office/word/2010/wordml" xmlns:w="http://schemas.openxmlformats.org/wordprocessingml/2006/main" xmlns:w10="urn:schemas-microsoft-com:office:word" xmlns:wp14="http://schemas.microsoft.com/office/word/2010/wordprocessingDrawing" xmlns:v="urn:schemas-microsoft-com:vml" xmlns:o="urn:schemas-microsoft-com:office:office" xmlns:mc="http://schemas.openxmlformats.org/markup-compatibility/2006" xmlns:wpc="http://schemas.microsoft.com/office/word/2010/wordprocessingCanvas" xmlns="" val="0"/>
+                          <a14:useLocalDpi xmlns="" xmlns:wpc="http://schemas.microsoft.com/office/word/2010/wordprocessingCanvas" xmlns:mc="http://schemas.openxmlformats.org/markup-compatibility/2006" xmlns:o="urn:schemas-microsoft-com:office:office" xmlns:v="urn:schemas-microsoft-com:vml" xmlns:wp14="http://schemas.microsoft.com/office/word/2010/wordprocessingDrawing" xmlns:w10="urn:schemas-microsoft-com:office:word" xmlns:w="http://schemas.openxmlformats.org/wordprocessingml/2006/main" xmlns:w14="http://schemas.microsoft.com/office/word/2010/wordml" xmlns:wpg="http://schemas.microsoft.com/office/word/2010/wordprocessingGroup" xmlns:wpi="http://schemas.microsoft.com/office/word/2010/wordprocessingInk" xmlns:wps="http://schemas.microsoft.com/office/word/2010/wordprocessingShape" xmlns:a14="http://schemas.microsoft.com/office/drawing/2010/main" val="0"/>
                         </a:ext>
                       </a:extLst>
                     </a:blip>
@@ -5842,7 +5842,7 @@
 </file>
 
 <file path=customXml/itemProps1.xml><?xml version="1.0" encoding="utf-8"?>
-<ds:datastoreItem xmlns:ds="http://schemas.openxmlformats.org/officeDocument/2006/customXml" ds:itemID="{242833E5-CE10-44D4-9D72-6FCD334E2356}">
+<ds:datastoreItem xmlns:ds="http://schemas.openxmlformats.org/officeDocument/2006/customXml" ds:itemID="{2B29C09F-9CDF-4114-B11C-5D78688C76D6}">
   <ds:schemaRefs>
     <ds:schemaRef ds:uri="http://schemas.openxmlformats.org/officeDocument/2006/bibliography"/>
   </ds:schemaRefs>

</xml_diff>

<commit_message>
Minor updates to the tutorials.
</commit_message>
<xml_diff>
--- a/wiki/tutorial/3 - Data Sharing/3.1 - Submit/3.1_submit.docx
+++ b/wiki/tutorial/3 - Data Sharing/3.1 - Submit/3.1_submit.docx
@@ -104,12 +104,14 @@
         </w:rPr>
         <w:t xml:space="preserve"> </w:t>
       </w:r>
+      <w:proofErr w:type="spellStart"/>
       <w:r>
         <w:rPr>
           <w:lang w:val="en-GB"/>
         </w:rPr>
         <w:t>HeLa</w:t>
       </w:r>
+      <w:proofErr w:type="spellEnd"/>
       <w:r>
         <w:rPr>
           <w:lang w:val="en-GB"/>
@@ -146,6 +148,7 @@
         </w:rPr>
         <w:t xml:space="preserve">into </w:t>
       </w:r>
+      <w:proofErr w:type="spellStart"/>
       <w:r>
         <w:rPr>
           <w:color w:val="002060"/>
@@ -153,6 +156,7 @@
         </w:rPr>
         <w:t>PeptideShaker</w:t>
       </w:r>
+      <w:proofErr w:type="spellEnd"/>
       <w:r>
         <w:rPr>
           <w:lang w:val="en-GB"/>
@@ -617,6 +621,7 @@
         </w:rPr>
         <w:t xml:space="preserve"> for our dataset. Note that all terms are standardized, creating a </w:t>
       </w:r>
+      <w:proofErr w:type="spellStart"/>
       <w:r>
         <w:rPr>
           <w:color w:val="002060"/>
@@ -624,6 +629,7 @@
         </w:rPr>
         <w:t>HeLa</w:t>
       </w:r>
+      <w:proofErr w:type="spellEnd"/>
       <w:r>
         <w:rPr>
           <w:color w:val="002060"/>
@@ -655,12 +661,14 @@
         </w:rPr>
         <w:t xml:space="preserve">scientists working with </w:t>
       </w:r>
+      <w:proofErr w:type="spellStart"/>
       <w:r>
         <w:rPr>
           <w:lang w:val="en-GB"/>
         </w:rPr>
         <w:t>HeLa</w:t>
       </w:r>
+      <w:proofErr w:type="spellEnd"/>
       <w:r>
         <w:rPr>
           <w:lang w:val="en-GB"/>
@@ -999,7 +1007,6 @@
           <w:lang w:val="en-GB"/>
         </w:rPr>
       </w:pPr>
-      <w:commentRangeStart w:id="0"/>
       <w:r>
         <w:rPr>
           <w:lang w:val="en-GB"/>
@@ -1069,13 +1076,6 @@
         </w:rPr>
         <w:t xml:space="preserve"> </w:t>
       </w:r>
-      <w:commentRangeEnd w:id="0"/>
-      <w:r>
-        <w:rPr>
-          <w:rStyle w:val="CommentReference"/>
-        </w:rPr>
-        <w:commentReference w:id="0"/>
-      </w:r>
       <w:r>
         <w:rPr>
           <w:lang w:val="en-GB"/>
@@ -1095,6 +1095,7 @@
         </w:rPr>
         <w:t>folder (</w:t>
       </w:r>
+      <w:proofErr w:type="spellStart"/>
       <w:r>
         <w:rPr>
           <w:color w:val="4F6228" w:themeColor="accent3" w:themeShade="80"/>
@@ -1102,6 +1103,7 @@
         </w:rPr>
         <w:t>PX_Submission</w:t>
       </w:r>
+      <w:proofErr w:type="spellEnd"/>
       <w:r>
         <w:rPr>
           <w:lang w:val="en-GB"/>
@@ -1126,7 +1128,7 @@
         </w:rPr>
         <w:t xml:space="preserve">be downloaded or launched directly from </w:t>
       </w:r>
-      <w:hyperlink r:id="rId12" w:history="1">
+      <w:hyperlink r:id="rId11" w:history="1">
         <w:r>
           <w:rPr>
             <w:rStyle w:val="Hyperlink"/>
@@ -1221,10 +1223,10 @@
                     </pic:cNvPicPr>
                   </pic:nvPicPr>
                   <pic:blipFill>
-                    <a:blip r:embed="rId13" cstate="print">
+                    <a:blip r:embed="rId12" cstate="print">
                       <a:extLst>
                         <a:ext uri="{28A0092B-C50C-407E-A947-70E740481C1C}">
-                          <a14:useLocalDpi xmlns="" xmlns:wpc="http://schemas.microsoft.com/office/word/2010/wordprocessingCanvas" xmlns:mc="http://schemas.openxmlformats.org/markup-compatibility/2006" xmlns:o="urn:schemas-microsoft-com:office:office" xmlns:v="urn:schemas-microsoft-com:vml" xmlns:wp14="http://schemas.microsoft.com/office/word/2010/wordprocessingDrawing" xmlns:w10="urn:schemas-microsoft-com:office:word" xmlns:w="http://schemas.openxmlformats.org/wordprocessingml/2006/main" xmlns:w14="http://schemas.microsoft.com/office/word/2010/wordml" xmlns:wpg="http://schemas.microsoft.com/office/word/2010/wordprocessingGroup" xmlns:wpi="http://schemas.microsoft.com/office/word/2010/wordprocessingInk" xmlns:wps="http://schemas.microsoft.com/office/word/2010/wordprocessingShape" xmlns:a14="http://schemas.microsoft.com/office/drawing/2010/main" val="0"/>
+                          <a14:useLocalDpi xmlns:a14="http://schemas.microsoft.com/office/drawing/2010/main" xmlns:wps="http://schemas.microsoft.com/office/word/2010/wordprocessingShape" xmlns:wpi="http://schemas.microsoft.com/office/word/2010/wordprocessingInk" xmlns:wpg="http://schemas.microsoft.com/office/word/2010/wordprocessingGroup" xmlns:w14="http://schemas.microsoft.com/office/word/2010/wordml" xmlns:w="http://schemas.openxmlformats.org/wordprocessingml/2006/main" xmlns:w10="urn:schemas-microsoft-com:office:word" xmlns:wp14="http://schemas.microsoft.com/office/word/2010/wordprocessingDrawing" xmlns:v="urn:schemas-microsoft-com:vml" xmlns:o="urn:schemas-microsoft-com:office:office" xmlns:mc="http://schemas.openxmlformats.org/markup-compatibility/2006" xmlns:wpc="http://schemas.microsoft.com/office/word/2010/wordprocessingCanvas" xmlns="" val="0"/>
                         </a:ext>
                       </a:extLst>
                     </a:blip>
@@ -1406,10 +1408,10 @@
                     </pic:cNvPicPr>
                   </pic:nvPicPr>
                   <pic:blipFill>
-                    <a:blip r:embed="rId14" cstate="print">
+                    <a:blip r:embed="rId13" cstate="print">
                       <a:extLst>
                         <a:ext uri="{28A0092B-C50C-407E-A947-70E740481C1C}">
-                          <a14:useLocalDpi xmlns="" xmlns:wpc="http://schemas.microsoft.com/office/word/2010/wordprocessingCanvas" xmlns:mc="http://schemas.openxmlformats.org/markup-compatibility/2006" xmlns:o="urn:schemas-microsoft-com:office:office" xmlns:v="urn:schemas-microsoft-com:vml" xmlns:wp14="http://schemas.microsoft.com/office/word/2010/wordprocessingDrawing" xmlns:w10="urn:schemas-microsoft-com:office:word" xmlns:w="http://schemas.openxmlformats.org/wordprocessingml/2006/main" xmlns:w14="http://schemas.microsoft.com/office/word/2010/wordml" xmlns:wpg="http://schemas.microsoft.com/office/word/2010/wordprocessingGroup" xmlns:wpi="http://schemas.microsoft.com/office/word/2010/wordprocessingInk" xmlns:wps="http://schemas.microsoft.com/office/word/2010/wordprocessingShape" xmlns:a14="http://schemas.microsoft.com/office/drawing/2010/main" val="0"/>
+                          <a14:useLocalDpi xmlns:a14="http://schemas.microsoft.com/office/drawing/2010/main" xmlns:wps="http://schemas.microsoft.com/office/word/2010/wordprocessingShape" xmlns:wpi="http://schemas.microsoft.com/office/word/2010/wordprocessingInk" xmlns:wpg="http://schemas.microsoft.com/office/word/2010/wordprocessingGroup" xmlns:w14="http://schemas.microsoft.com/office/word/2010/wordml" xmlns:w="http://schemas.openxmlformats.org/wordprocessingml/2006/main" xmlns:w10="urn:schemas-microsoft-com:office:word" xmlns:wp14="http://schemas.microsoft.com/office/word/2010/wordprocessingDrawing" xmlns:v="urn:schemas-microsoft-com:vml" xmlns:o="urn:schemas-microsoft-com:office:office" xmlns:mc="http://schemas.openxmlformats.org/markup-compatibility/2006" xmlns:wpc="http://schemas.microsoft.com/office/word/2010/wordprocessingCanvas" xmlns="" val="0"/>
                         </a:ext>
                       </a:extLst>
                     </a:blip>
@@ -1541,10 +1543,10 @@
                     </pic:cNvPicPr>
                   </pic:nvPicPr>
                   <pic:blipFill>
-                    <a:blip r:embed="rId15" cstate="print">
+                    <a:blip r:embed="rId14" cstate="print">
                       <a:extLst>
                         <a:ext uri="{28A0092B-C50C-407E-A947-70E740481C1C}">
-                          <a14:useLocalDpi xmlns="" xmlns:wpc="http://schemas.microsoft.com/office/word/2010/wordprocessingCanvas" xmlns:mc="http://schemas.openxmlformats.org/markup-compatibility/2006" xmlns:o="urn:schemas-microsoft-com:office:office" xmlns:v="urn:schemas-microsoft-com:vml" xmlns:wp14="http://schemas.microsoft.com/office/word/2010/wordprocessingDrawing" xmlns:w10="urn:schemas-microsoft-com:office:word" xmlns:w="http://schemas.openxmlformats.org/wordprocessingml/2006/main" xmlns:w14="http://schemas.microsoft.com/office/word/2010/wordml" xmlns:wpg="http://schemas.microsoft.com/office/word/2010/wordprocessingGroup" xmlns:wpi="http://schemas.microsoft.com/office/word/2010/wordprocessingInk" xmlns:wps="http://schemas.microsoft.com/office/word/2010/wordprocessingShape" xmlns:a14="http://schemas.microsoft.com/office/drawing/2010/main" val="0"/>
+                          <a14:useLocalDpi xmlns:a14="http://schemas.microsoft.com/office/drawing/2010/main" xmlns:wps="http://schemas.microsoft.com/office/word/2010/wordprocessingShape" xmlns:wpi="http://schemas.microsoft.com/office/word/2010/wordprocessingInk" xmlns:wpg="http://schemas.microsoft.com/office/word/2010/wordprocessingGroup" xmlns:w14="http://schemas.microsoft.com/office/word/2010/wordml" xmlns:w="http://schemas.openxmlformats.org/wordprocessingml/2006/main" xmlns:w10="urn:schemas-microsoft-com:office:word" xmlns:wp14="http://schemas.microsoft.com/office/word/2010/wordprocessingDrawing" xmlns:v="urn:schemas-microsoft-com:vml" xmlns:o="urn:schemas-microsoft-com:office:office" xmlns:mc="http://schemas.openxmlformats.org/markup-compatibility/2006" xmlns:wpc="http://schemas.microsoft.com/office/word/2010/wordprocessingCanvas" xmlns="" val="0"/>
                         </a:ext>
                       </a:extLst>
                     </a:blip>
@@ -1696,10 +1698,10 @@
                     </pic:cNvPicPr>
                   </pic:nvPicPr>
                   <pic:blipFill>
-                    <a:blip r:embed="rId16" cstate="print">
+                    <a:blip r:embed="rId15" cstate="print">
                       <a:extLst>
                         <a:ext uri="{28A0092B-C50C-407E-A947-70E740481C1C}">
-                          <a14:useLocalDpi xmlns="" xmlns:wpc="http://schemas.microsoft.com/office/word/2010/wordprocessingCanvas" xmlns:mc="http://schemas.openxmlformats.org/markup-compatibility/2006" xmlns:o="urn:schemas-microsoft-com:office:office" xmlns:v="urn:schemas-microsoft-com:vml" xmlns:wp14="http://schemas.microsoft.com/office/word/2010/wordprocessingDrawing" xmlns:w10="urn:schemas-microsoft-com:office:word" xmlns:w="http://schemas.openxmlformats.org/wordprocessingml/2006/main" xmlns:w14="http://schemas.microsoft.com/office/word/2010/wordml" xmlns:wpg="http://schemas.microsoft.com/office/word/2010/wordprocessingGroup" xmlns:wpi="http://schemas.microsoft.com/office/word/2010/wordprocessingInk" xmlns:wps="http://schemas.microsoft.com/office/word/2010/wordprocessingShape" xmlns:a14="http://schemas.microsoft.com/office/drawing/2010/main" val="0"/>
+                          <a14:useLocalDpi xmlns:a14="http://schemas.microsoft.com/office/drawing/2010/main" xmlns:wps="http://schemas.microsoft.com/office/word/2010/wordprocessingShape" xmlns:wpi="http://schemas.microsoft.com/office/word/2010/wordprocessingInk" xmlns:wpg="http://schemas.microsoft.com/office/word/2010/wordprocessingGroup" xmlns:w14="http://schemas.microsoft.com/office/word/2010/wordml" xmlns:w="http://schemas.openxmlformats.org/wordprocessingml/2006/main" xmlns:w10="urn:schemas-microsoft-com:office:word" xmlns:wp14="http://schemas.microsoft.com/office/word/2010/wordprocessingDrawing" xmlns:v="urn:schemas-microsoft-com:vml" xmlns:o="urn:schemas-microsoft-com:office:office" xmlns:mc="http://schemas.openxmlformats.org/markup-compatibility/2006" xmlns:wpc="http://schemas.microsoft.com/office/word/2010/wordprocessingCanvas" xmlns="" val="0"/>
                         </a:ext>
                       </a:extLst>
                     </a:blip>
@@ -2031,10 +2033,10 @@
                     </pic:cNvPicPr>
                   </pic:nvPicPr>
                   <pic:blipFill>
-                    <a:blip r:embed="rId17" cstate="print">
+                    <a:blip r:embed="rId16" cstate="print">
                       <a:extLst>
                         <a:ext uri="{28A0092B-C50C-407E-A947-70E740481C1C}">
-                          <a14:useLocalDpi xmlns="" xmlns:wpc="http://schemas.microsoft.com/office/word/2010/wordprocessingCanvas" xmlns:mc="http://schemas.openxmlformats.org/markup-compatibility/2006" xmlns:o="urn:schemas-microsoft-com:office:office" xmlns:v="urn:schemas-microsoft-com:vml" xmlns:wp14="http://schemas.microsoft.com/office/word/2010/wordprocessingDrawing" xmlns:w10="urn:schemas-microsoft-com:office:word" xmlns:w="http://schemas.openxmlformats.org/wordprocessingml/2006/main" xmlns:w14="http://schemas.microsoft.com/office/word/2010/wordml" xmlns:wpg="http://schemas.microsoft.com/office/word/2010/wordprocessingGroup" xmlns:wpi="http://schemas.microsoft.com/office/word/2010/wordprocessingInk" xmlns:wps="http://schemas.microsoft.com/office/word/2010/wordprocessingShape" xmlns:a14="http://schemas.microsoft.com/office/drawing/2010/main" val="0"/>
+                          <a14:useLocalDpi xmlns:a14="http://schemas.microsoft.com/office/drawing/2010/main" xmlns:wps="http://schemas.microsoft.com/office/word/2010/wordprocessingShape" xmlns:wpi="http://schemas.microsoft.com/office/word/2010/wordprocessingInk" xmlns:wpg="http://schemas.microsoft.com/office/word/2010/wordprocessingGroup" xmlns:w14="http://schemas.microsoft.com/office/word/2010/wordml" xmlns:w="http://schemas.openxmlformats.org/wordprocessingml/2006/main" xmlns:w10="urn:schemas-microsoft-com:office:word" xmlns:wp14="http://schemas.microsoft.com/office/word/2010/wordprocessingDrawing" xmlns:v="urn:schemas-microsoft-com:vml" xmlns:o="urn:schemas-microsoft-com:office:office" xmlns:mc="http://schemas.openxmlformats.org/markup-compatibility/2006" xmlns:wpc="http://schemas.microsoft.com/office/word/2010/wordprocessingCanvas" xmlns="" val="0"/>
                         </a:ext>
                       </a:extLst>
                     </a:blip>
@@ -2266,10 +2268,10 @@
                     </pic:cNvPicPr>
                   </pic:nvPicPr>
                   <pic:blipFill>
-                    <a:blip r:embed="rId18" cstate="print">
+                    <a:blip r:embed="rId17" cstate="print">
                       <a:extLst>
                         <a:ext uri="{28A0092B-C50C-407E-A947-70E740481C1C}">
-                          <a14:useLocalDpi xmlns="" xmlns:wpc="http://schemas.microsoft.com/office/word/2010/wordprocessingCanvas" xmlns:mc="http://schemas.openxmlformats.org/markup-compatibility/2006" xmlns:o="urn:schemas-microsoft-com:office:office" xmlns:v="urn:schemas-microsoft-com:vml" xmlns:wp14="http://schemas.microsoft.com/office/word/2010/wordprocessingDrawing" xmlns:w10="urn:schemas-microsoft-com:office:word" xmlns:w="http://schemas.openxmlformats.org/wordprocessingml/2006/main" xmlns:w14="http://schemas.microsoft.com/office/word/2010/wordml" xmlns:wpg="http://schemas.microsoft.com/office/word/2010/wordprocessingGroup" xmlns:wpi="http://schemas.microsoft.com/office/word/2010/wordprocessingInk" xmlns:wps="http://schemas.microsoft.com/office/word/2010/wordprocessingShape" xmlns:a14="http://schemas.microsoft.com/office/drawing/2010/main" val="0"/>
+                          <a14:useLocalDpi xmlns:a14="http://schemas.microsoft.com/office/drawing/2010/main" xmlns:wps="http://schemas.microsoft.com/office/word/2010/wordprocessingShape" xmlns:wpi="http://schemas.microsoft.com/office/word/2010/wordprocessingInk" xmlns:wpg="http://schemas.microsoft.com/office/word/2010/wordprocessingGroup" xmlns:w14="http://schemas.microsoft.com/office/word/2010/wordml" xmlns:w="http://schemas.openxmlformats.org/wordprocessingml/2006/main" xmlns:w10="urn:schemas-microsoft-com:office:word" xmlns:wp14="http://schemas.microsoft.com/office/word/2010/wordprocessingDrawing" xmlns:v="urn:schemas-microsoft-com:vml" xmlns:o="urn:schemas-microsoft-com:office:office" xmlns:mc="http://schemas.openxmlformats.org/markup-compatibility/2006" xmlns:wpc="http://schemas.microsoft.com/office/word/2010/wordprocessingCanvas" xmlns="" val="0"/>
                         </a:ext>
                       </a:extLst>
                     </a:blip>
@@ -2332,7 +2334,35 @@
         <w:rPr>
           <w:lang w:val="en-GB"/>
         </w:rPr>
-        <w:t xml:space="preserve">As you can see, the uploader already picked the sample details selected in PeptideShaker. </w:t>
+        <w:t xml:space="preserve">As you can see, the </w:t>
+      </w:r>
+      <w:proofErr w:type="spellStart"/>
+      <w:r>
+        <w:rPr>
+          <w:lang w:val="en-GB"/>
+        </w:rPr>
+        <w:t>uploader</w:t>
+      </w:r>
+      <w:proofErr w:type="spellEnd"/>
+      <w:r>
+        <w:rPr>
+          <w:lang w:val="en-GB"/>
+        </w:rPr>
+        <w:t xml:space="preserve"> already picked the sample details selected in </w:t>
+      </w:r>
+      <w:proofErr w:type="spellStart"/>
+      <w:r>
+        <w:rPr>
+          <w:lang w:val="en-GB"/>
+        </w:rPr>
+        <w:t>PeptideShaker</w:t>
+      </w:r>
+      <w:proofErr w:type="spellEnd"/>
+      <w:r>
+        <w:rPr>
+          <w:lang w:val="en-GB"/>
+        </w:rPr>
+        <w:t xml:space="preserve">. </w:t>
       </w:r>
     </w:p>
     <w:p>
@@ -2369,7 +2399,21 @@
         <w:rPr>
           <w:lang w:val="en-GB"/>
         </w:rPr>
-        <w:t>Clicking on “Annotate” will allow you to add more information. Under instrument, select Thermo Scientific Q Exactive:</w:t>
+        <w:t xml:space="preserve">Clicking on “Annotate” will allow you to add more information. Under instrument, select Thermo Scientific Q </w:t>
+      </w:r>
+      <w:proofErr w:type="spellStart"/>
+      <w:r>
+        <w:rPr>
+          <w:lang w:val="en-GB"/>
+        </w:rPr>
+        <w:t>Exactive</w:t>
+      </w:r>
+      <w:proofErr w:type="spellEnd"/>
+      <w:r>
+        <w:rPr>
+          <w:lang w:val="en-GB"/>
+        </w:rPr>
+        <w:t>:</w:t>
       </w:r>
     </w:p>
     <w:p>
@@ -2419,10 +2463,10 @@
                     </pic:cNvPicPr>
                   </pic:nvPicPr>
                   <pic:blipFill>
-                    <a:blip r:embed="rId19" cstate="print">
+                    <a:blip r:embed="rId18" cstate="print">
                       <a:extLst>
                         <a:ext uri="{28A0092B-C50C-407E-A947-70E740481C1C}">
-                          <a14:useLocalDpi xmlns="" xmlns:wpc="http://schemas.microsoft.com/office/word/2010/wordprocessingCanvas" xmlns:mc="http://schemas.openxmlformats.org/markup-compatibility/2006" xmlns:o="urn:schemas-microsoft-com:office:office" xmlns:v="urn:schemas-microsoft-com:vml" xmlns:wp14="http://schemas.microsoft.com/office/word/2010/wordprocessingDrawing" xmlns:w10="urn:schemas-microsoft-com:office:word" xmlns:w="http://schemas.openxmlformats.org/wordprocessingml/2006/main" xmlns:w14="http://schemas.microsoft.com/office/word/2010/wordml" xmlns:wpg="http://schemas.microsoft.com/office/word/2010/wordprocessingGroup" xmlns:wpi="http://schemas.microsoft.com/office/word/2010/wordprocessingInk" xmlns:wps="http://schemas.microsoft.com/office/word/2010/wordprocessingShape" xmlns:a14="http://schemas.microsoft.com/office/drawing/2010/main" val="0"/>
+                          <a14:useLocalDpi xmlns:a14="http://schemas.microsoft.com/office/drawing/2010/main" xmlns:wps="http://schemas.microsoft.com/office/word/2010/wordprocessingShape" xmlns:wpi="http://schemas.microsoft.com/office/word/2010/wordprocessingInk" xmlns:wpg="http://schemas.microsoft.com/office/word/2010/wordprocessingGroup" xmlns:w14="http://schemas.microsoft.com/office/word/2010/wordml" xmlns:w="http://schemas.openxmlformats.org/wordprocessingml/2006/main" xmlns:w10="urn:schemas-microsoft-com:office:word" xmlns:wp14="http://schemas.microsoft.com/office/word/2010/wordprocessingDrawing" xmlns:v="urn:schemas-microsoft-com:vml" xmlns:o="urn:schemas-microsoft-com:office:office" xmlns:mc="http://schemas.openxmlformats.org/markup-compatibility/2006" xmlns:wpc="http://schemas.microsoft.com/office/word/2010/wordprocessingCanvas" xmlns="" val="0"/>
                         </a:ext>
                       </a:extLst>
                     </a:blip>
@@ -2620,10 +2664,10 @@
                     </pic:cNvPicPr>
                   </pic:nvPicPr>
                   <pic:blipFill>
-                    <a:blip r:embed="rId20" cstate="print">
+                    <a:blip r:embed="rId19" cstate="print">
                       <a:extLst>
                         <a:ext uri="{28A0092B-C50C-407E-A947-70E740481C1C}">
-                          <a14:useLocalDpi xmlns="" xmlns:wpc="http://schemas.microsoft.com/office/word/2010/wordprocessingCanvas" xmlns:mc="http://schemas.openxmlformats.org/markup-compatibility/2006" xmlns:o="urn:schemas-microsoft-com:office:office" xmlns:v="urn:schemas-microsoft-com:vml" xmlns:wp14="http://schemas.microsoft.com/office/word/2010/wordprocessingDrawing" xmlns:w10="urn:schemas-microsoft-com:office:word" xmlns:w="http://schemas.openxmlformats.org/wordprocessingml/2006/main" xmlns:w14="http://schemas.microsoft.com/office/word/2010/wordml" xmlns:wpg="http://schemas.microsoft.com/office/word/2010/wordprocessingGroup" xmlns:wpi="http://schemas.microsoft.com/office/word/2010/wordprocessingInk" xmlns:wps="http://schemas.microsoft.com/office/word/2010/wordprocessingShape" xmlns:a14="http://schemas.microsoft.com/office/drawing/2010/main" val="0"/>
+                          <a14:useLocalDpi xmlns:a14="http://schemas.microsoft.com/office/drawing/2010/main" xmlns:wps="http://schemas.microsoft.com/office/word/2010/wordprocessingShape" xmlns:wpi="http://schemas.microsoft.com/office/word/2010/wordprocessingInk" xmlns:wpg="http://schemas.microsoft.com/office/word/2010/wordprocessingGroup" xmlns:w14="http://schemas.microsoft.com/office/word/2010/wordml" xmlns:w="http://schemas.openxmlformats.org/wordprocessingml/2006/main" xmlns:w10="urn:schemas-microsoft-com:office:word" xmlns:wp14="http://schemas.microsoft.com/office/word/2010/wordprocessingDrawing" xmlns:v="urn:schemas-microsoft-com:vml" xmlns:o="urn:schemas-microsoft-com:office:office" xmlns:mc="http://schemas.openxmlformats.org/markup-compatibility/2006" xmlns:wpc="http://schemas.microsoft.com/office/word/2010/wordprocessingCanvas" xmlns="" val="0"/>
                         </a:ext>
                       </a:extLst>
                     </a:blip>
@@ -2750,10 +2794,10 @@
                     </pic:cNvPicPr>
                   </pic:nvPicPr>
                   <pic:blipFill>
-                    <a:blip r:embed="rId21" cstate="print">
+                    <a:blip r:embed="rId20" cstate="print">
                       <a:extLst>
                         <a:ext uri="{28A0092B-C50C-407E-A947-70E740481C1C}">
-                          <a14:useLocalDpi xmlns="" xmlns:wpc="http://schemas.microsoft.com/office/word/2010/wordprocessingCanvas" xmlns:mc="http://schemas.openxmlformats.org/markup-compatibility/2006" xmlns:o="urn:schemas-microsoft-com:office:office" xmlns:v="urn:schemas-microsoft-com:vml" xmlns:wp14="http://schemas.microsoft.com/office/word/2010/wordprocessingDrawing" xmlns:w10="urn:schemas-microsoft-com:office:word" xmlns:w="http://schemas.openxmlformats.org/wordprocessingml/2006/main" xmlns:w14="http://schemas.microsoft.com/office/word/2010/wordml" xmlns:wpg="http://schemas.microsoft.com/office/word/2010/wordprocessingGroup" xmlns:wpi="http://schemas.microsoft.com/office/word/2010/wordprocessingInk" xmlns:wps="http://schemas.microsoft.com/office/word/2010/wordprocessingShape" xmlns:a14="http://schemas.microsoft.com/office/drawing/2010/main" val="0"/>
+                          <a14:useLocalDpi xmlns:a14="http://schemas.microsoft.com/office/drawing/2010/main" xmlns:wps="http://schemas.microsoft.com/office/word/2010/wordprocessingShape" xmlns:wpi="http://schemas.microsoft.com/office/word/2010/wordprocessingInk" xmlns:wpg="http://schemas.microsoft.com/office/word/2010/wordprocessingGroup" xmlns:w14="http://schemas.microsoft.com/office/word/2010/wordml" xmlns:w="http://schemas.openxmlformats.org/wordprocessingml/2006/main" xmlns:w10="urn:schemas-microsoft-com:office:word" xmlns:wp14="http://schemas.microsoft.com/office/word/2010/wordprocessingDrawing" xmlns:v="urn:schemas-microsoft-com:vml" xmlns:o="urn:schemas-microsoft-com:office:office" xmlns:mc="http://schemas.openxmlformats.org/markup-compatibility/2006" xmlns:wpc="http://schemas.microsoft.com/office/word/2010/wordprocessingCanvas" xmlns="" val="0"/>
                         </a:ext>
                       </a:extLst>
                     </a:blip>
@@ -2888,10 +2932,10 @@
                     </pic:cNvPicPr>
                   </pic:nvPicPr>
                   <pic:blipFill>
-                    <a:blip r:embed="rId22" cstate="print">
+                    <a:blip r:embed="rId21" cstate="print">
                       <a:extLst>
                         <a:ext uri="{28A0092B-C50C-407E-A947-70E740481C1C}">
-                          <a14:useLocalDpi xmlns="" xmlns:wpc="http://schemas.microsoft.com/office/word/2010/wordprocessingCanvas" xmlns:mc="http://schemas.openxmlformats.org/markup-compatibility/2006" xmlns:o="urn:schemas-microsoft-com:office:office" xmlns:v="urn:schemas-microsoft-com:vml" xmlns:wp14="http://schemas.microsoft.com/office/word/2010/wordprocessingDrawing" xmlns:w10="urn:schemas-microsoft-com:office:word" xmlns:w="http://schemas.openxmlformats.org/wordprocessingml/2006/main" xmlns:w14="http://schemas.microsoft.com/office/word/2010/wordml" xmlns:wpg="http://schemas.microsoft.com/office/word/2010/wordprocessingGroup" xmlns:wpi="http://schemas.microsoft.com/office/word/2010/wordprocessingInk" xmlns:wps="http://schemas.microsoft.com/office/word/2010/wordprocessingShape" xmlns:a14="http://schemas.microsoft.com/office/drawing/2010/main" val="0"/>
+                          <a14:useLocalDpi xmlns:a14="http://schemas.microsoft.com/office/drawing/2010/main" xmlns:wps="http://schemas.microsoft.com/office/word/2010/wordprocessingShape" xmlns:wpi="http://schemas.microsoft.com/office/word/2010/wordprocessingInk" xmlns:wpg="http://schemas.microsoft.com/office/word/2010/wordprocessingGroup" xmlns:w14="http://schemas.microsoft.com/office/word/2010/wordml" xmlns:w="http://schemas.openxmlformats.org/wordprocessingml/2006/main" xmlns:w10="urn:schemas-microsoft-com:office:word" xmlns:wp14="http://schemas.microsoft.com/office/word/2010/wordprocessingDrawing" xmlns:v="urn:schemas-microsoft-com:vml" xmlns:o="urn:schemas-microsoft-com:office:office" xmlns:mc="http://schemas.openxmlformats.org/markup-compatibility/2006" xmlns:wpc="http://schemas.microsoft.com/office/word/2010/wordprocessingCanvas" xmlns="" val="0"/>
                         </a:ext>
                       </a:extLst>
                     </a:blip>
@@ -3097,10 +3141,10 @@
                     </pic:cNvPicPr>
                   </pic:nvPicPr>
                   <pic:blipFill>
-                    <a:blip r:embed="rId23" cstate="print">
+                    <a:blip r:embed="rId22" cstate="print">
                       <a:extLst>
                         <a:ext uri="{28A0092B-C50C-407E-A947-70E740481C1C}">
-                          <a14:useLocalDpi xmlns="" xmlns:wpc="http://schemas.microsoft.com/office/word/2010/wordprocessingCanvas" xmlns:mc="http://schemas.openxmlformats.org/markup-compatibility/2006" xmlns:o="urn:schemas-microsoft-com:office:office" xmlns:v="urn:schemas-microsoft-com:vml" xmlns:wp14="http://schemas.microsoft.com/office/word/2010/wordprocessingDrawing" xmlns:w10="urn:schemas-microsoft-com:office:word" xmlns:w="http://schemas.openxmlformats.org/wordprocessingml/2006/main" xmlns:w14="http://schemas.microsoft.com/office/word/2010/wordml" xmlns:wpg="http://schemas.microsoft.com/office/word/2010/wordprocessingGroup" xmlns:wpi="http://schemas.microsoft.com/office/word/2010/wordprocessingInk" xmlns:wps="http://schemas.microsoft.com/office/word/2010/wordprocessingShape" xmlns:a14="http://schemas.microsoft.com/office/drawing/2010/main" val="0"/>
+                          <a14:useLocalDpi xmlns:a14="http://schemas.microsoft.com/office/drawing/2010/main" xmlns:wps="http://schemas.microsoft.com/office/word/2010/wordprocessingShape" xmlns:wpi="http://schemas.microsoft.com/office/word/2010/wordprocessingInk" xmlns:wpg="http://schemas.microsoft.com/office/word/2010/wordprocessingGroup" xmlns:w14="http://schemas.microsoft.com/office/word/2010/wordml" xmlns:w="http://schemas.openxmlformats.org/wordprocessingml/2006/main" xmlns:w10="urn:schemas-microsoft-com:office:word" xmlns:wp14="http://schemas.microsoft.com/office/word/2010/wordprocessingDrawing" xmlns:v="urn:schemas-microsoft-com:vml" xmlns:o="urn:schemas-microsoft-com:office:office" xmlns:mc="http://schemas.openxmlformats.org/markup-compatibility/2006" xmlns:wpc="http://schemas.microsoft.com/office/word/2010/wordprocessingCanvas" xmlns="" val="0"/>
                         </a:ext>
                       </a:extLst>
                     </a:blip>
@@ -3135,8 +3179,8 @@
           </wp:inline>
         </w:drawing>
       </w:r>
-      <w:bookmarkStart w:id="1" w:name="_GoBack"/>
-      <w:bookmarkEnd w:id="1"/>
+      <w:bookmarkStart w:id="0" w:name="_GoBack"/>
+      <w:bookmarkEnd w:id="0"/>
     </w:p>
     <w:p>
       <w:pPr>
@@ -3269,6 +3313,7 @@
           <w:lang w:val="fr-FR"/>
         </w:rPr>
       </w:pPr>
+      <w:proofErr w:type="spellStart"/>
       <w:r>
         <w:rPr>
           <w:lang w:val="fr-FR"/>
@@ -3276,6 +3321,7 @@
         <w:lastRenderedPageBreak/>
         <w:t>References</w:t>
       </w:r>
+      <w:proofErr w:type="spellEnd"/>
     </w:p>
     <w:p>
       <w:pPr>
@@ -3314,8 +3360,37 @@
           <w:lang w:val="fr-FR"/>
         </w:rPr>
         <w:tab/>
-        <w:t xml:space="preserve">Martens, L. et al. PRIDE: the proteomics identifications database. </w:t>
-      </w:r>
+        <w:t xml:space="preserve">Martens, L. et al. PRIDE: the </w:t>
+      </w:r>
+      <w:proofErr w:type="spellStart"/>
+      <w:r>
+        <w:rPr>
+          <w:lang w:val="fr-FR"/>
+        </w:rPr>
+        <w:t>proteomics</w:t>
+      </w:r>
+      <w:proofErr w:type="spellEnd"/>
+      <w:r>
+        <w:rPr>
+          <w:lang w:val="fr-FR"/>
+        </w:rPr>
+        <w:t xml:space="preserve"> identifications </w:t>
+      </w:r>
+      <w:proofErr w:type="spellStart"/>
+      <w:r>
+        <w:rPr>
+          <w:lang w:val="fr-FR"/>
+        </w:rPr>
+        <w:t>database</w:t>
+      </w:r>
+      <w:proofErr w:type="spellEnd"/>
+      <w:r>
+        <w:rPr>
+          <w:lang w:val="fr-FR"/>
+        </w:rPr>
+        <w:t xml:space="preserve">. </w:t>
+      </w:r>
+      <w:proofErr w:type="spellStart"/>
       <w:r>
         <w:rPr>
           <w:i/>
@@ -3323,6 +3398,7 @@
         </w:rPr>
         <w:t>Proteomics</w:t>
       </w:r>
+      <w:proofErr w:type="spellEnd"/>
       <w:r>
         <w:rPr>
           <w:lang w:val="fr-FR"/>
@@ -3362,15 +3438,136 @@
           <w:lang w:val="fr-FR"/>
         </w:rPr>
         <w:tab/>
-        <w:t xml:space="preserve">Juan A Vizcaíno et al. ProteomeXchange provides globally coordinated proteomics data submission and dissemination. </w:t>
+        <w:t xml:space="preserve">Juan A </w:t>
+      </w:r>
+      <w:proofErr w:type="spellStart"/>
+      <w:r>
+        <w:rPr>
+          <w:lang w:val="fr-FR"/>
+        </w:rPr>
+        <w:t>Vizcaíno</w:t>
+      </w:r>
+      <w:proofErr w:type="spellEnd"/>
+      <w:r>
+        <w:rPr>
+          <w:lang w:val="fr-FR"/>
+        </w:rPr>
+        <w:t xml:space="preserve"> et al. </w:t>
+      </w:r>
+      <w:proofErr w:type="spellStart"/>
+      <w:r>
+        <w:rPr>
+          <w:lang w:val="fr-FR"/>
+        </w:rPr>
+        <w:t>ProteomeXchange</w:t>
+      </w:r>
+      <w:proofErr w:type="spellEnd"/>
+      <w:r>
+        <w:rPr>
+          <w:lang w:val="fr-FR"/>
+        </w:rPr>
+        <w:t xml:space="preserve"> </w:t>
+      </w:r>
+      <w:proofErr w:type="spellStart"/>
+      <w:r>
+        <w:rPr>
+          <w:lang w:val="fr-FR"/>
+        </w:rPr>
+        <w:t>provides</w:t>
+      </w:r>
+      <w:proofErr w:type="spellEnd"/>
+      <w:r>
+        <w:rPr>
+          <w:lang w:val="fr-FR"/>
+        </w:rPr>
+        <w:t xml:space="preserve"> </w:t>
+      </w:r>
+      <w:proofErr w:type="spellStart"/>
+      <w:r>
+        <w:rPr>
+          <w:lang w:val="fr-FR"/>
+        </w:rPr>
+        <w:t>globally</w:t>
+      </w:r>
+      <w:proofErr w:type="spellEnd"/>
+      <w:r>
+        <w:rPr>
+          <w:lang w:val="fr-FR"/>
+        </w:rPr>
+        <w:t xml:space="preserve"> </w:t>
+      </w:r>
+      <w:proofErr w:type="spellStart"/>
+      <w:r>
+        <w:rPr>
+          <w:lang w:val="fr-FR"/>
+        </w:rPr>
+        <w:t>coordinated</w:t>
+      </w:r>
+      <w:proofErr w:type="spellEnd"/>
+      <w:r>
+        <w:rPr>
+          <w:lang w:val="fr-FR"/>
+        </w:rPr>
+        <w:t xml:space="preserve"> </w:t>
+      </w:r>
+      <w:proofErr w:type="spellStart"/>
+      <w:r>
+        <w:rPr>
+          <w:lang w:val="fr-FR"/>
+        </w:rPr>
+        <w:t>proteomics</w:t>
+      </w:r>
+      <w:proofErr w:type="spellEnd"/>
+      <w:r>
+        <w:rPr>
+          <w:lang w:val="fr-FR"/>
+        </w:rPr>
+        <w:t xml:space="preserve"> data </w:t>
+      </w:r>
+      <w:proofErr w:type="spellStart"/>
+      <w:r>
+        <w:rPr>
+          <w:lang w:val="fr-FR"/>
+        </w:rPr>
+        <w:t>submission</w:t>
+      </w:r>
+      <w:proofErr w:type="spellEnd"/>
+      <w:r>
+        <w:rPr>
+          <w:lang w:val="fr-FR"/>
+        </w:rPr>
+        <w:t xml:space="preserve"> and </w:t>
+      </w:r>
+      <w:proofErr w:type="spellStart"/>
+      <w:r>
+        <w:rPr>
+          <w:lang w:val="fr-FR"/>
+        </w:rPr>
+        <w:t>dissemination</w:t>
+      </w:r>
+      <w:proofErr w:type="spellEnd"/>
+      <w:r>
+        <w:rPr>
+          <w:lang w:val="fr-FR"/>
+        </w:rPr>
+        <w:t xml:space="preserve">. </w:t>
       </w:r>
       <w:r>
         <w:rPr>
           <w:i/>
           <w:lang w:val="fr-FR"/>
         </w:rPr>
-        <w:t>Nat Biotechnol</w:t>
-      </w:r>
+        <w:t xml:space="preserve">Nat </w:t>
+      </w:r>
+      <w:proofErr w:type="spellStart"/>
+      <w:r>
+        <w:rPr>
+          <w:i/>
+          <w:lang w:val="fr-FR"/>
+        </w:rPr>
+        <w:t>Biotechnol</w:t>
+      </w:r>
+      <w:proofErr w:type="spellEnd"/>
       <w:r>
         <w:rPr>
           <w:lang w:val="fr-FR"/>
@@ -3407,8 +3604,8 @@
       </w:pPr>
     </w:p>
     <w:sectPr>
-      <w:headerReference w:type="default" r:id="rId24"/>
-      <w:footerReference w:type="default" r:id="rId25"/>
+      <w:headerReference w:type="default" r:id="rId23"/>
+      <w:footerReference w:type="default" r:id="rId24"/>
       <w:pgSz w:w="12240" w:h="15840"/>
       <w:pgMar w:top="1440" w:right="1440" w:bottom="1440" w:left="1440" w:header="708" w:footer="708" w:gutter="0"/>
       <w:cols w:space="708"/>
@@ -3416,27 +3613,6 @@
     </w:sectPr>
   </w:body>
 </w:document>
-</file>
-
-<file path=word/comments.xml><?xml version="1.0" encoding="utf-8"?>
-<w:comments xmlns:ve="http://schemas.openxmlformats.org/markup-compatibility/2006" xmlns:o="urn:schemas-microsoft-com:office:office" xmlns:r="http://schemas.openxmlformats.org/officeDocument/2006/relationships" xmlns:m="http://schemas.openxmlformats.org/officeDocument/2006/math" xmlns:v="urn:schemas-microsoft-com:vml" xmlns:wp="http://schemas.openxmlformats.org/drawingml/2006/wordprocessingDrawing" xmlns:w10="urn:schemas-microsoft-com:office:word" xmlns:w="http://schemas.openxmlformats.org/wordprocessingml/2006/main" xmlns:wne="http://schemas.microsoft.com/office/word/2006/wordml">
-  <w:comment w:id="0" w:author="Harald Barsnes" w:date="2014-04-01T14:17:00Z" w:initials="HB">
-    <w:p>
-      <w:pPr>
-        <w:pStyle w:val="CommentText"/>
-      </w:pPr>
-      <w:r>
-        <w:rPr>
-          <w:rStyle w:val="CommentReference"/>
-        </w:rPr>
-        <w:annotationRef/>
-      </w:r>
-      <w:r>
-        <w:t>@Marc: starting updating from here onwards</w:t>
-      </w:r>
-    </w:p>
-  </w:comment>
-</w:comments>
 </file>
 
 <file path=word/endnotes.xml><?xml version="1.0" encoding="utf-8"?>
@@ -3574,7 +3750,25 @@
         <w:i/>
         <w:lang w:eastAsia="de-DE"/>
       </w:rPr>
-      <w:t xml:space="preserve">ibution-ShareAlike </w:t>
+      <w:t>ibution-</w:t>
+    </w:r>
+    <w:proofErr w:type="spellStart"/>
+    <w:r>
+      <w:rPr>
+        <w:rFonts w:cs="Calibri"/>
+        <w:i/>
+        <w:lang w:eastAsia="de-DE"/>
+      </w:rPr>
+      <w:t>ShareAlike</w:t>
+    </w:r>
+    <w:proofErr w:type="spellEnd"/>
+    <w:r>
+      <w:rPr>
+        <w:rFonts w:cs="Calibri"/>
+        <w:i/>
+        <w:lang w:eastAsia="de-DE"/>
+      </w:rPr>
+      <w:t xml:space="preserve"> </w:t>
     </w:r>
     <w:r>
       <w:rPr>
@@ -3640,7 +3834,7 @@
         <w:b/>
         <w:noProof/>
       </w:rPr>
-      <w:t>14</w:t>
+      <w:t>1</w:t>
     </w:r>
     <w:r>
       <w:rPr>
@@ -7296,7 +7490,7 @@
 </file>
 
 <file path=customXml/itemProps1.xml><?xml version="1.0" encoding="utf-8"?>
-<ds:datastoreItem xmlns:ds="http://schemas.openxmlformats.org/officeDocument/2006/customXml" ds:itemID="{77D65161-583E-4C85-985E-C04175FD9F2A}">
+<ds:datastoreItem xmlns:ds="http://schemas.openxmlformats.org/officeDocument/2006/customXml" ds:itemID="{F6C421CD-3DB0-4D05-A23A-71BF3E698B81}">
   <ds:schemaRefs>
     <ds:schemaRef ds:uri="http://schemas.openxmlformats.org/officeDocument/2006/bibliography"/>
   </ds:schemaRefs>

</xml_diff>

<commit_message>
Updated the PX submission tutorial adding that the mgf file also has to be uploaded when uploading mzid files.
</commit_message>
<xml_diff>
--- a/wiki/tutorial/3 - Data Sharing/3.1 - Submit/3.1_submit.docx
+++ b/wiki/tutorial/3 - Data Sharing/3.1 - Submit/3.1_submit.docx
@@ -1062,7 +1062,7 @@
                     <a:blip r:embed="rId10" cstate="print">
                       <a:extLst>
                         <a:ext uri="{28A0092B-C50C-407E-A947-70E740481C1C}">
-                          <a14:useLocalDpi xmlns:a14="http://schemas.microsoft.com/office/drawing/2010/main" xmlns:wps="http://schemas.microsoft.com/office/word/2010/wordprocessingShape" xmlns:wpi="http://schemas.microsoft.com/office/word/2010/wordprocessingInk" xmlns:wpg="http://schemas.microsoft.com/office/word/2010/wordprocessingGroup" xmlns:w14="http://schemas.microsoft.com/office/word/2010/wordml" xmlns:w="http://schemas.openxmlformats.org/wordprocessingml/2006/main" xmlns:w10="urn:schemas-microsoft-com:office:word" xmlns:wp14="http://schemas.microsoft.com/office/word/2010/wordprocessingDrawing" xmlns:v="urn:schemas-microsoft-com:vml" xmlns:o="urn:schemas-microsoft-com:office:office" xmlns:mc="http://schemas.openxmlformats.org/markup-compatibility/2006" xmlns:wpc="http://schemas.microsoft.com/office/word/2010/wordprocessingCanvas" xmlns="" val="0"/>
+                          <a14:useLocalDpi xmlns="" xmlns:wpc="http://schemas.microsoft.com/office/word/2010/wordprocessingCanvas" xmlns:mc="http://schemas.openxmlformats.org/markup-compatibility/2006" xmlns:o="urn:schemas-microsoft-com:office:office" xmlns:v="urn:schemas-microsoft-com:vml" xmlns:wp14="http://schemas.microsoft.com/office/word/2010/wordprocessingDrawing" xmlns:w10="urn:schemas-microsoft-com:office:word" xmlns:w="http://schemas.openxmlformats.org/wordprocessingml/2006/main" xmlns:w14="http://schemas.microsoft.com/office/word/2010/wordml" xmlns:wpg="http://schemas.microsoft.com/office/word/2010/wordprocessingGroup" xmlns:wpi="http://schemas.microsoft.com/office/word/2010/wordprocessingInk" xmlns:wps="http://schemas.microsoft.com/office/word/2010/wordprocessingShape" xmlns:a14="http://schemas.microsoft.com/office/drawing/2010/main" val="0"/>
                         </a:ext>
                       </a:extLst>
                     </a:blip>
@@ -1224,7 +1224,7 @@
                     <a:blip r:embed="rId11" cstate="print">
                       <a:extLst>
                         <a:ext uri="{28A0092B-C50C-407E-A947-70E740481C1C}">
-                          <a14:useLocalDpi xmlns:a14="http://schemas.microsoft.com/office/drawing/2010/main" xmlns:wps="http://schemas.microsoft.com/office/word/2010/wordprocessingShape" xmlns:wpi="http://schemas.microsoft.com/office/word/2010/wordprocessingInk" xmlns:wpg="http://schemas.microsoft.com/office/word/2010/wordprocessingGroup" xmlns:w14="http://schemas.microsoft.com/office/word/2010/wordml" xmlns:w="http://schemas.openxmlformats.org/wordprocessingml/2006/main" xmlns:w10="urn:schemas-microsoft-com:office:word" xmlns:wp14="http://schemas.microsoft.com/office/word/2010/wordprocessingDrawing" xmlns:v="urn:schemas-microsoft-com:vml" xmlns:o="urn:schemas-microsoft-com:office:office" xmlns:mc="http://schemas.openxmlformats.org/markup-compatibility/2006" xmlns:wpc="http://schemas.microsoft.com/office/word/2010/wordprocessingCanvas" xmlns="" val="0"/>
+                          <a14:useLocalDpi xmlns="" xmlns:wpc="http://schemas.microsoft.com/office/word/2010/wordprocessingCanvas" xmlns:mc="http://schemas.openxmlformats.org/markup-compatibility/2006" xmlns:o="urn:schemas-microsoft-com:office:office" xmlns:v="urn:schemas-microsoft-com:vml" xmlns:wp14="http://schemas.microsoft.com/office/word/2010/wordprocessingDrawing" xmlns:w10="urn:schemas-microsoft-com:office:word" xmlns:w="http://schemas.openxmlformats.org/wordprocessingml/2006/main" xmlns:w14="http://schemas.microsoft.com/office/word/2010/wordml" xmlns:wpg="http://schemas.microsoft.com/office/word/2010/wordprocessingGroup" xmlns:wpi="http://schemas.microsoft.com/office/word/2010/wordprocessingInk" xmlns:wps="http://schemas.microsoft.com/office/word/2010/wordprocessingShape" xmlns:a14="http://schemas.microsoft.com/office/drawing/2010/main" val="0"/>
                         </a:ext>
                       </a:extLst>
                     </a:blip>
@@ -1393,7 +1393,7 @@
                     <a:blip r:embed="rId12" cstate="print">
                       <a:extLst>
                         <a:ext uri="{28A0092B-C50C-407E-A947-70E740481C1C}">
-                          <a14:useLocalDpi xmlns:a14="http://schemas.microsoft.com/office/drawing/2010/main" xmlns:wps="http://schemas.microsoft.com/office/word/2010/wordprocessingShape" xmlns:wpi="http://schemas.microsoft.com/office/word/2010/wordprocessingInk" xmlns:wpg="http://schemas.microsoft.com/office/word/2010/wordprocessingGroup" xmlns:w14="http://schemas.microsoft.com/office/word/2010/wordml" xmlns:w="http://schemas.openxmlformats.org/wordprocessingml/2006/main" xmlns:w10="urn:schemas-microsoft-com:office:word" xmlns:wp14="http://schemas.microsoft.com/office/word/2010/wordprocessingDrawing" xmlns:v="urn:schemas-microsoft-com:vml" xmlns:o="urn:schemas-microsoft-com:office:office" xmlns:mc="http://schemas.openxmlformats.org/markup-compatibility/2006" xmlns:wpc="http://schemas.microsoft.com/office/word/2010/wordprocessingCanvas" xmlns="" val="0"/>
+                          <a14:useLocalDpi xmlns="" xmlns:wpc="http://schemas.microsoft.com/office/word/2010/wordprocessingCanvas" xmlns:mc="http://schemas.openxmlformats.org/markup-compatibility/2006" xmlns:o="urn:schemas-microsoft-com:office:office" xmlns:v="urn:schemas-microsoft-com:vml" xmlns:wp14="http://schemas.microsoft.com/office/word/2010/wordprocessingDrawing" xmlns:w10="urn:schemas-microsoft-com:office:word" xmlns:w="http://schemas.openxmlformats.org/wordprocessingml/2006/main" xmlns:w14="http://schemas.microsoft.com/office/word/2010/wordml" xmlns:wpg="http://schemas.microsoft.com/office/word/2010/wordprocessingGroup" xmlns:wpi="http://schemas.microsoft.com/office/word/2010/wordprocessingInk" xmlns:wps="http://schemas.microsoft.com/office/word/2010/wordprocessingShape" xmlns:a14="http://schemas.microsoft.com/office/drawing/2010/main" val="0"/>
                         </a:ext>
                       </a:extLst>
                     </a:blip>
@@ -1509,7 +1509,7 @@
                     <a:blip r:embed="rId13" cstate="print">
                       <a:extLst>
                         <a:ext uri="{28A0092B-C50C-407E-A947-70E740481C1C}">
-                          <a14:useLocalDpi xmlns:a14="http://schemas.microsoft.com/office/drawing/2010/main" xmlns:wps="http://schemas.microsoft.com/office/word/2010/wordprocessingShape" xmlns:wpi="http://schemas.microsoft.com/office/word/2010/wordprocessingInk" xmlns:wpg="http://schemas.microsoft.com/office/word/2010/wordprocessingGroup" xmlns:w14="http://schemas.microsoft.com/office/word/2010/wordml" xmlns:w="http://schemas.openxmlformats.org/wordprocessingml/2006/main" xmlns:w10="urn:schemas-microsoft-com:office:word" xmlns:wp14="http://schemas.microsoft.com/office/word/2010/wordprocessingDrawing" xmlns:v="urn:schemas-microsoft-com:vml" xmlns:o="urn:schemas-microsoft-com:office:office" xmlns:mc="http://schemas.openxmlformats.org/markup-compatibility/2006" xmlns:wpc="http://schemas.microsoft.com/office/word/2010/wordprocessingCanvas" xmlns="" val="0"/>
+                          <a14:useLocalDpi xmlns="" xmlns:wpc="http://schemas.microsoft.com/office/word/2010/wordprocessingCanvas" xmlns:mc="http://schemas.openxmlformats.org/markup-compatibility/2006" xmlns:o="urn:schemas-microsoft-com:office:office" xmlns:v="urn:schemas-microsoft-com:vml" xmlns:wp14="http://schemas.microsoft.com/office/word/2010/wordprocessingDrawing" xmlns:w10="urn:schemas-microsoft-com:office:word" xmlns:w="http://schemas.openxmlformats.org/wordprocessingml/2006/main" xmlns:w14="http://schemas.microsoft.com/office/word/2010/wordml" xmlns:wpg="http://schemas.microsoft.com/office/word/2010/wordprocessingGroup" xmlns:wpi="http://schemas.microsoft.com/office/word/2010/wordprocessingInk" xmlns:wps="http://schemas.microsoft.com/office/word/2010/wordprocessingShape" xmlns:a14="http://schemas.microsoft.com/office/drawing/2010/main" val="0"/>
                         </a:ext>
                       </a:extLst>
                     </a:blip>
@@ -1556,7 +1556,19 @@
         <w:rPr>
           <w:lang w:val="en-GB"/>
         </w:rPr>
-        <w:t>Here, load the r</w:t>
+        <w:t xml:space="preserve">Here, load </w:t>
+      </w:r>
+      <w:r>
+        <w:rPr>
+          <w:lang w:val="en-GB"/>
+        </w:rPr>
+        <w:t xml:space="preserve">1) </w:t>
+      </w:r>
+      <w:r>
+        <w:rPr>
+          <w:lang w:val="en-GB"/>
+        </w:rPr>
+        <w:t>the r</w:t>
       </w:r>
       <w:r>
         <w:rPr>
@@ -1593,7 +1605,166 @@
         <w:rPr>
           <w:lang w:val="en-GB"/>
         </w:rPr>
-        <w:t>folder) and</w:t>
+        <w:t>folder)</w:t>
+      </w:r>
+      <w:r>
+        <w:rPr>
+          <w:lang w:val="en-GB"/>
+        </w:rPr>
+        <w:t xml:space="preserve">, 2) the </w:t>
+      </w:r>
+      <w:proofErr w:type="spellStart"/>
+      <w:r>
+        <w:rPr>
+          <w:lang w:val="en-GB"/>
+        </w:rPr>
+        <w:t>mgf</w:t>
+      </w:r>
+      <w:proofErr w:type="spellEnd"/>
+      <w:r>
+        <w:rPr>
+          <w:lang w:val="en-GB"/>
+        </w:rPr>
+        <w:t xml:space="preserve"> file</w:t>
+      </w:r>
+      <w:r>
+        <w:rPr>
+          <w:lang w:val="en-GB"/>
+        </w:rPr>
+        <w:t xml:space="preserve"> and</w:t>
+      </w:r>
+      <w:r>
+        <w:rPr>
+          <w:lang w:val="en-GB"/>
+        </w:rPr>
+        <w:t xml:space="preserve"> </w:t>
+      </w:r>
+      <w:r>
+        <w:rPr>
+          <w:lang w:val="en-GB"/>
+        </w:rPr>
+        <w:t xml:space="preserve">3) </w:t>
+      </w:r>
+      <w:r>
+        <w:rPr>
+          <w:lang w:val="en-GB"/>
+        </w:rPr>
+        <w:t xml:space="preserve">the </w:t>
+      </w:r>
+      <w:proofErr w:type="spellStart"/>
+      <w:r>
+        <w:rPr>
+          <w:color w:val="4F6228" w:themeColor="accent3" w:themeShade="80"/>
+          <w:lang w:val="en-GB"/>
+        </w:rPr>
+        <w:t>mzIdentML</w:t>
+      </w:r>
+      <w:proofErr w:type="spellEnd"/>
+      <w:r>
+        <w:rPr>
+          <w:lang w:val="en-GB"/>
+        </w:rPr>
+        <w:t xml:space="preserve"> file</w:t>
+      </w:r>
+      <w:r>
+        <w:rPr>
+          <w:lang w:val="en-GB"/>
+        </w:rPr>
+        <w:t xml:space="preserve"> we just created</w:t>
+      </w:r>
+      <w:r>
+        <w:rPr>
+          <w:lang w:val="en-GB"/>
+        </w:rPr>
+        <w:t xml:space="preserve">. </w:t>
+      </w:r>
+      <w:r>
+        <w:rPr>
+          <w:lang w:val="en-GB"/>
+        </w:rPr>
+        <w:t>Note that the submission tool recognizes the different file formats.</w:t>
+      </w:r>
+    </w:p>
+    <w:p>
+      <w:pPr>
+        <w:rPr>
+          <w:lang w:val="en-GB"/>
+        </w:rPr>
+      </w:pPr>
+      <w:r>
+        <w:rPr>
+          <w:lang w:val="en-GB"/>
+        </w:rPr>
+        <w:t xml:space="preserve">In the </w:t>
+      </w:r>
+      <w:r>
+        <w:rPr>
+          <w:lang w:val="en-GB"/>
+        </w:rPr>
+        <w:t>next</w:t>
+      </w:r>
+      <w:r>
+        <w:rPr>
+          <w:lang w:val="en-GB"/>
+        </w:rPr>
+        <w:t xml:space="preserve"> step, we will indicate that </w:t>
+      </w:r>
+      <w:r>
+        <w:rPr>
+          <w:lang w:val="en-GB"/>
+        </w:rPr>
+        <w:t xml:space="preserve">the </w:t>
+      </w:r>
+      <w:proofErr w:type="spellStart"/>
+      <w:r>
+        <w:rPr>
+          <w:color w:val="4F6228" w:themeColor="accent3" w:themeShade="80"/>
+          <w:lang w:val="en-GB"/>
+        </w:rPr>
+        <w:t>mzIdentML</w:t>
+      </w:r>
+      <w:proofErr w:type="spellEnd"/>
+      <w:r>
+        <w:rPr>
+          <w:lang w:val="en-GB"/>
+        </w:rPr>
+        <w:t xml:space="preserve"> </w:t>
+      </w:r>
+      <w:r>
+        <w:rPr>
+          <w:lang w:val="en-GB"/>
+        </w:rPr>
+        <w:t xml:space="preserve">file </w:t>
+      </w:r>
+      <w:r>
+        <w:rPr>
+          <w:lang w:val="en-GB"/>
+        </w:rPr>
+        <w:t>result</w:t>
+      </w:r>
+      <w:r>
+        <w:rPr>
+          <w:lang w:val="en-GB"/>
+        </w:rPr>
+        <w:t>s from the processing of the raw file</w:t>
+      </w:r>
+      <w:r>
+        <w:rPr>
+          <w:lang w:val="en-GB"/>
+        </w:rPr>
+        <w:t>. Add a relation</w:t>
+      </w:r>
+      <w:r>
+        <w:rPr>
+          <w:lang w:val="en-GB"/>
+        </w:rPr>
+        <w:t xml:space="preserve"> between </w:t>
+      </w:r>
+      <w:r>
+        <w:rPr>
+          <w:lang w:val="en-GB"/>
+        </w:rPr>
+        <w:t>the raw file and</w:t>
       </w:r>
       <w:r>
         <w:rPr>
@@ -1610,136 +1781,6 @@
         <w:t>mzIdentML</w:t>
       </w:r>
       <w:proofErr w:type="spellEnd"/>
-      <w:r>
-        <w:rPr>
-          <w:lang w:val="en-GB"/>
-        </w:rPr>
-        <w:t xml:space="preserve"> file</w:t>
-      </w:r>
-      <w:r>
-        <w:rPr>
-          <w:lang w:val="en-GB"/>
-        </w:rPr>
-        <w:t xml:space="preserve"> we just created</w:t>
-      </w:r>
-      <w:r>
-        <w:rPr>
-          <w:lang w:val="en-GB"/>
-        </w:rPr>
-        <w:t xml:space="preserve">. </w:t>
-      </w:r>
-      <w:r>
-        <w:rPr>
-          <w:lang w:val="en-GB"/>
-        </w:rPr>
-        <w:t>Note that the submission tool recognizes the different file formats.</w:t>
-      </w:r>
-    </w:p>
-    <w:p>
-      <w:pPr>
-        <w:rPr>
-          <w:lang w:val="en-GB"/>
-        </w:rPr>
-      </w:pPr>
-      <w:r>
-        <w:rPr>
-          <w:lang w:val="en-GB"/>
-        </w:rPr>
-        <w:t xml:space="preserve">In the </w:t>
-      </w:r>
-      <w:r>
-        <w:rPr>
-          <w:lang w:val="en-GB"/>
-        </w:rPr>
-        <w:t>next</w:t>
-      </w:r>
-      <w:r>
-        <w:rPr>
-          <w:lang w:val="en-GB"/>
-        </w:rPr>
-        <w:t xml:space="preserve"> step, we will indicate that </w:t>
-      </w:r>
-      <w:r>
-        <w:rPr>
-          <w:lang w:val="en-GB"/>
-        </w:rPr>
-        <w:t xml:space="preserve">the </w:t>
-      </w:r>
-      <w:proofErr w:type="spellStart"/>
-      <w:r>
-        <w:rPr>
-          <w:color w:val="4F6228" w:themeColor="accent3" w:themeShade="80"/>
-          <w:lang w:val="en-GB"/>
-        </w:rPr>
-        <w:t>mzIdentML</w:t>
-      </w:r>
-      <w:proofErr w:type="spellEnd"/>
-      <w:r>
-        <w:rPr>
-          <w:lang w:val="en-GB"/>
-        </w:rPr>
-        <w:t xml:space="preserve"> </w:t>
-      </w:r>
-      <w:r>
-        <w:rPr>
-          <w:lang w:val="en-GB"/>
-        </w:rPr>
-        <w:t xml:space="preserve">file </w:t>
-      </w:r>
-      <w:r>
-        <w:rPr>
-          <w:lang w:val="en-GB"/>
-        </w:rPr>
-        <w:t>result</w:t>
-      </w:r>
-      <w:r>
-        <w:rPr>
-          <w:lang w:val="en-GB"/>
-        </w:rPr>
-        <w:t>s from the processing of the raw file</w:t>
-      </w:r>
-      <w:r>
-        <w:rPr>
-          <w:lang w:val="en-GB"/>
-        </w:rPr>
-        <w:t>. Add a relation</w:t>
-      </w:r>
-      <w:r>
-        <w:rPr>
-          <w:lang w:val="en-GB"/>
-        </w:rPr>
-        <w:t xml:space="preserve"> between </w:t>
-      </w:r>
-      <w:r>
-        <w:rPr>
-          <w:lang w:val="en-GB"/>
-        </w:rPr>
-        <w:t>the raw file and</w:t>
-      </w:r>
-      <w:r>
-        <w:rPr>
-          <w:lang w:val="en-GB"/>
-        </w:rPr>
-        <w:t xml:space="preserve"> the </w:t>
-      </w:r>
-      <w:r>
-        <w:rPr>
-          <w:lang w:val="en-GB"/>
-        </w:rPr>
-        <w:t>PRIDE</w:t>
-      </w:r>
-      <w:r>
-        <w:rPr>
-          <w:lang w:val="en-GB"/>
-        </w:rPr>
-        <w:t xml:space="preserve"> </w:t>
-      </w:r>
-      <w:r>
-        <w:rPr>
-          <w:lang w:val="en-GB"/>
-        </w:rPr>
-        <w:t>XML</w:t>
-      </w:r>
       <w:r>
         <w:rPr>
           <w:lang w:val="en-GB"/>
@@ -1767,9 +1808,9 @@
         </w:rPr>
         <w:drawing>
           <wp:inline distT="0" distB="0" distL="0" distR="0">
-            <wp:extent cx="2831607" cy="2653307"/>
-            <wp:effectExtent l="0" t="19050" r="83043" b="51793"/>
-            <wp:docPr id="14" name="Picture 14" descr="D:\tutorials\tutorial\3 - Data Sharing\3.1 - Submit\illustrations\px6.png"/>
+            <wp:extent cx="2819400" cy="2643188"/>
+            <wp:effectExtent l="0" t="19050" r="76200" b="61912"/>
+            <wp:docPr id="1" name="Picture 1"/>
             <wp:cNvGraphicFramePr>
               <a:graphicFrameLocks xmlns:a="http://schemas.openxmlformats.org/drawingml/2006/main" noChangeAspect="1"/>
             </wp:cNvGraphicFramePr>
@@ -1777,19 +1818,13 @@
               <a:graphicData uri="http://schemas.openxmlformats.org/drawingml/2006/picture">
                 <pic:pic xmlns:pic="http://schemas.openxmlformats.org/drawingml/2006/picture">
                   <pic:nvPicPr>
-                    <pic:cNvPr id="0" name="Picture 6" descr="D:\tutorials\tutorial\3 - Data Sharing\3.1 - Submit\illustrations\px6.png"/>
+                    <pic:cNvPr id="0" name="Picture 1"/>
                     <pic:cNvPicPr>
                       <a:picLocks noChangeAspect="1" noChangeArrowheads="1"/>
                     </pic:cNvPicPr>
                   </pic:nvPicPr>
                   <pic:blipFill>
-                    <a:blip r:embed="rId14" cstate="print">
-                      <a:extLst>
-                        <a:ext uri="{28A0092B-C50C-407E-A947-70E740481C1C}">
-                          <a14:useLocalDpi xmlns:a14="http://schemas.microsoft.com/office/drawing/2010/main" xmlns:wps="http://schemas.microsoft.com/office/word/2010/wordprocessingShape" xmlns:wpi="http://schemas.microsoft.com/office/word/2010/wordprocessingInk" xmlns:wpg="http://schemas.microsoft.com/office/word/2010/wordprocessingGroup" xmlns:w14="http://schemas.microsoft.com/office/word/2010/wordml" xmlns:w="http://schemas.openxmlformats.org/wordprocessingml/2006/main" xmlns:w10="urn:schemas-microsoft-com:office:word" xmlns:wp14="http://schemas.microsoft.com/office/word/2010/wordprocessingDrawing" xmlns:v="urn:schemas-microsoft-com:vml" xmlns:o="urn:schemas-microsoft-com:office:office" xmlns:mc="http://schemas.openxmlformats.org/markup-compatibility/2006" xmlns:wpc="http://schemas.microsoft.com/office/word/2010/wordprocessingCanvas" xmlns="" val="0"/>
-                        </a:ext>
-                      </a:extLst>
-                    </a:blip>
+                    <a:blip r:embed="rId14" cstate="print"/>
                     <a:srcRect/>
                     <a:stretch>
                       <a:fillRect/>
@@ -1798,14 +1833,17 @@
                   <pic:spPr bwMode="auto">
                     <a:xfrm>
                       <a:off x="0" y="0"/>
-                      <a:ext cx="2830003" cy="2651804"/>
+                      <a:ext cx="2819400" cy="2643188"/>
                     </a:xfrm>
                     <a:prstGeom prst="rect">
                       <a:avLst/>
                     </a:prstGeom>
                     <a:noFill/>
-                    <a:ln>
+                    <a:ln w="9525">
                       <a:noFill/>
+                      <a:miter lim="800000"/>
+                      <a:headEnd/>
+                      <a:tailEnd/>
                     </a:ln>
                     <a:effectLst>
                       <a:outerShdw blurRad="50800" dist="38100" dir="2700000" algn="tl" rotWithShape="0">
@@ -2209,7 +2247,7 @@
                     <a:blip r:embed="rId16" cstate="print">
                       <a:extLst>
                         <a:ext uri="{28A0092B-C50C-407E-A947-70E740481C1C}">
-                          <a14:useLocalDpi xmlns:a14="http://schemas.microsoft.com/office/drawing/2010/main" xmlns:wps="http://schemas.microsoft.com/office/word/2010/wordprocessingShape" xmlns:wpi="http://schemas.microsoft.com/office/word/2010/wordprocessingInk" xmlns:wpg="http://schemas.microsoft.com/office/word/2010/wordprocessingGroup" xmlns:w14="http://schemas.microsoft.com/office/word/2010/wordml" xmlns:w="http://schemas.openxmlformats.org/wordprocessingml/2006/main" xmlns:w10="urn:schemas-microsoft-com:office:word" xmlns:wp14="http://schemas.microsoft.com/office/word/2010/wordprocessingDrawing" xmlns:v="urn:schemas-microsoft-com:vml" xmlns:o="urn:schemas-microsoft-com:office:office" xmlns:mc="http://schemas.openxmlformats.org/markup-compatibility/2006" xmlns:wpc="http://schemas.microsoft.com/office/word/2010/wordprocessingCanvas" xmlns="" val="0"/>
+                          <a14:useLocalDpi xmlns="" xmlns:wpc="http://schemas.microsoft.com/office/word/2010/wordprocessingCanvas" xmlns:mc="http://schemas.openxmlformats.org/markup-compatibility/2006" xmlns:o="urn:schemas-microsoft-com:office:office" xmlns:v="urn:schemas-microsoft-com:vml" xmlns:wp14="http://schemas.microsoft.com/office/word/2010/wordprocessingDrawing" xmlns:w10="urn:schemas-microsoft-com:office:word" xmlns:w="http://schemas.openxmlformats.org/wordprocessingml/2006/main" xmlns:w14="http://schemas.microsoft.com/office/word/2010/wordml" xmlns:wpg="http://schemas.microsoft.com/office/word/2010/wordprocessingGroup" xmlns:wpi="http://schemas.microsoft.com/office/word/2010/wordprocessingInk" xmlns:wps="http://schemas.microsoft.com/office/word/2010/wordprocessingShape" xmlns:a14="http://schemas.microsoft.com/office/drawing/2010/main" val="0"/>
                         </a:ext>
                       </a:extLst>
                     </a:blip>
@@ -2370,7 +2408,7 @@
                     <a:blip r:embed="rId17" cstate="print">
                       <a:extLst>
                         <a:ext uri="{28A0092B-C50C-407E-A947-70E740481C1C}">
-                          <a14:useLocalDpi xmlns:a14="http://schemas.microsoft.com/office/drawing/2010/main" xmlns:wps="http://schemas.microsoft.com/office/word/2010/wordprocessingShape" xmlns:wpi="http://schemas.microsoft.com/office/word/2010/wordprocessingInk" xmlns:wpg="http://schemas.microsoft.com/office/word/2010/wordprocessingGroup" xmlns:w14="http://schemas.microsoft.com/office/word/2010/wordml" xmlns:w="http://schemas.openxmlformats.org/wordprocessingml/2006/main" xmlns:w10="urn:schemas-microsoft-com:office:word" xmlns:wp14="http://schemas.microsoft.com/office/word/2010/wordprocessingDrawing" xmlns:v="urn:schemas-microsoft-com:vml" xmlns:o="urn:schemas-microsoft-com:office:office" xmlns:mc="http://schemas.openxmlformats.org/markup-compatibility/2006" xmlns:wpc="http://schemas.microsoft.com/office/word/2010/wordprocessingCanvas" xmlns="" val="0"/>
+                          <a14:useLocalDpi xmlns="" xmlns:wpc="http://schemas.microsoft.com/office/word/2010/wordprocessingCanvas" xmlns:mc="http://schemas.openxmlformats.org/markup-compatibility/2006" xmlns:o="urn:schemas-microsoft-com:office:office" xmlns:v="urn:schemas-microsoft-com:vml" xmlns:wp14="http://schemas.microsoft.com/office/word/2010/wordprocessingDrawing" xmlns:w10="urn:schemas-microsoft-com:office:word" xmlns:w="http://schemas.openxmlformats.org/wordprocessingml/2006/main" xmlns:w14="http://schemas.microsoft.com/office/word/2010/wordml" xmlns:wpg="http://schemas.microsoft.com/office/word/2010/wordprocessingGroup" xmlns:wpi="http://schemas.microsoft.com/office/word/2010/wordprocessingInk" xmlns:wps="http://schemas.microsoft.com/office/word/2010/wordprocessingShape" xmlns:a14="http://schemas.microsoft.com/office/drawing/2010/main" val="0"/>
                         </a:ext>
                       </a:extLst>
                     </a:blip>
@@ -2508,7 +2546,7 @@
                     <a:blip r:embed="rId18" cstate="print">
                       <a:extLst>
                         <a:ext uri="{28A0092B-C50C-407E-A947-70E740481C1C}">
-                          <a14:useLocalDpi xmlns:a14="http://schemas.microsoft.com/office/drawing/2010/main" xmlns:wps="http://schemas.microsoft.com/office/word/2010/wordprocessingShape" xmlns:wpi="http://schemas.microsoft.com/office/word/2010/wordprocessingInk" xmlns:wpg="http://schemas.microsoft.com/office/word/2010/wordprocessingGroup" xmlns:w14="http://schemas.microsoft.com/office/word/2010/wordml" xmlns:w="http://schemas.openxmlformats.org/wordprocessingml/2006/main" xmlns:w10="urn:schemas-microsoft-com:office:word" xmlns:wp14="http://schemas.microsoft.com/office/word/2010/wordprocessingDrawing" xmlns:v="urn:schemas-microsoft-com:vml" xmlns:o="urn:schemas-microsoft-com:office:office" xmlns:mc="http://schemas.openxmlformats.org/markup-compatibility/2006" xmlns:wpc="http://schemas.microsoft.com/office/word/2010/wordprocessingCanvas" xmlns="" val="0"/>
+                          <a14:useLocalDpi xmlns="" xmlns:wpc="http://schemas.microsoft.com/office/word/2010/wordprocessingCanvas" xmlns:mc="http://schemas.openxmlformats.org/markup-compatibility/2006" xmlns:o="urn:schemas-microsoft-com:office:office" xmlns:v="urn:schemas-microsoft-com:vml" xmlns:wp14="http://schemas.microsoft.com/office/word/2010/wordprocessingDrawing" xmlns:w10="urn:schemas-microsoft-com:office:word" xmlns:w="http://schemas.openxmlformats.org/wordprocessingml/2006/main" xmlns:w14="http://schemas.microsoft.com/office/word/2010/wordml" xmlns:wpg="http://schemas.microsoft.com/office/word/2010/wordprocessingGroup" xmlns:wpi="http://schemas.microsoft.com/office/word/2010/wordprocessingInk" xmlns:wps="http://schemas.microsoft.com/office/word/2010/wordprocessingShape" xmlns:a14="http://schemas.microsoft.com/office/drawing/2010/main" val="0"/>
                         </a:ext>
                       </a:extLst>
                     </a:blip>
@@ -2588,9 +2626,9 @@
         </w:rPr>
         <w:drawing>
           <wp:inline distT="0" distB="0" distL="0" distR="0">
-            <wp:extent cx="3237155" cy="3033318"/>
-            <wp:effectExtent l="0" t="19050" r="77545" b="52782"/>
-            <wp:docPr id="19" name="Picture 19" descr="D:\tutorials\tutorial\3 - Data Sharing\3.1 - Submit\illustrations\px11.png"/>
+            <wp:extent cx="3276600" cy="3071813"/>
+            <wp:effectExtent l="0" t="19050" r="76200" b="52387"/>
+            <wp:docPr id="5" name="Picture 4"/>
             <wp:cNvGraphicFramePr>
               <a:graphicFrameLocks xmlns:a="http://schemas.openxmlformats.org/drawingml/2006/main" noChangeAspect="1"/>
             </wp:cNvGraphicFramePr>
@@ -2598,19 +2636,13 @@
               <a:graphicData uri="http://schemas.openxmlformats.org/drawingml/2006/picture">
                 <pic:pic xmlns:pic="http://schemas.openxmlformats.org/drawingml/2006/picture">
                   <pic:nvPicPr>
-                    <pic:cNvPr id="0" name="Picture 11" descr="D:\tutorials\tutorial\3 - Data Sharing\3.1 - Submit\illustrations\px11.png"/>
+                    <pic:cNvPr id="0" name="Picture 4"/>
                     <pic:cNvPicPr>
                       <a:picLocks noChangeAspect="1" noChangeArrowheads="1"/>
                     </pic:cNvPicPr>
                   </pic:nvPicPr>
                   <pic:blipFill>
-                    <a:blip r:embed="rId19" cstate="print">
-                      <a:extLst>
-                        <a:ext uri="{28A0092B-C50C-407E-A947-70E740481C1C}">
-                          <a14:useLocalDpi xmlns:a14="http://schemas.microsoft.com/office/drawing/2010/main" xmlns:wps="http://schemas.microsoft.com/office/word/2010/wordprocessingShape" xmlns:wpi="http://schemas.microsoft.com/office/word/2010/wordprocessingInk" xmlns:wpg="http://schemas.microsoft.com/office/word/2010/wordprocessingGroup" xmlns:w14="http://schemas.microsoft.com/office/word/2010/wordml" xmlns:w="http://schemas.openxmlformats.org/wordprocessingml/2006/main" xmlns:w10="urn:schemas-microsoft-com:office:word" xmlns:wp14="http://schemas.microsoft.com/office/word/2010/wordprocessingDrawing" xmlns:v="urn:schemas-microsoft-com:vml" xmlns:o="urn:schemas-microsoft-com:office:office" xmlns:mc="http://schemas.openxmlformats.org/markup-compatibility/2006" xmlns:wpc="http://schemas.microsoft.com/office/word/2010/wordprocessingCanvas" xmlns="" val="0"/>
-                        </a:ext>
-                      </a:extLst>
-                    </a:blip>
+                    <a:blip r:embed="rId19" cstate="print"/>
                     <a:srcRect/>
                     <a:stretch>
                       <a:fillRect/>
@@ -2619,14 +2651,17 @@
                   <pic:spPr bwMode="auto">
                     <a:xfrm>
                       <a:off x="0" y="0"/>
-                      <a:ext cx="3235321" cy="3031599"/>
+                      <a:ext cx="3276600" cy="3071813"/>
                     </a:xfrm>
                     <a:prstGeom prst="rect">
                       <a:avLst/>
                     </a:prstGeom>
                     <a:noFill/>
-                    <a:ln>
+                    <a:ln w="9525">
                       <a:noFill/>
+                      <a:miter lim="800000"/>
+                      <a:headEnd/>
+                      <a:tailEnd/>
                     </a:ln>
                     <a:effectLst>
                       <a:outerShdw blurRad="50800" dist="38100" dir="2700000" algn="tl" rotWithShape="0">
@@ -2675,6 +2710,7 @@
       </w:r>
       <w:r>
         <w:rPr>
+          <w:b/>
           <w:u w:val="single"/>
           <w:lang w:val="en-GB"/>
         </w:rPr>
@@ -2807,7 +2843,7 @@
                     <a:blip r:embed="rId20" cstate="print">
                       <a:extLst>
                         <a:ext uri="{28A0092B-C50C-407E-A947-70E740481C1C}">
-                          <a14:useLocalDpi xmlns:a14="http://schemas.microsoft.com/office/drawing/2010/main" xmlns:wps="http://schemas.microsoft.com/office/word/2010/wordprocessingShape" xmlns:wpi="http://schemas.microsoft.com/office/word/2010/wordprocessingInk" xmlns:wpg="http://schemas.microsoft.com/office/word/2010/wordprocessingGroup" xmlns:w14="http://schemas.microsoft.com/office/word/2010/wordml" xmlns:w="http://schemas.openxmlformats.org/wordprocessingml/2006/main" xmlns:w10="urn:schemas-microsoft-com:office:word" xmlns:wp14="http://schemas.microsoft.com/office/word/2010/wordprocessingDrawing" xmlns:v="urn:schemas-microsoft-com:vml" xmlns:o="urn:schemas-microsoft-com:office:office" xmlns:mc="http://schemas.openxmlformats.org/markup-compatibility/2006" xmlns:wpc="http://schemas.microsoft.com/office/word/2010/wordprocessingCanvas" xmlns="" val="0"/>
+                          <a14:useLocalDpi xmlns="" xmlns:wpc="http://schemas.microsoft.com/office/word/2010/wordprocessingCanvas" xmlns:mc="http://schemas.openxmlformats.org/markup-compatibility/2006" xmlns:o="urn:schemas-microsoft-com:office:office" xmlns:v="urn:schemas-microsoft-com:vml" xmlns:wp14="http://schemas.microsoft.com/office/word/2010/wordprocessingDrawing" xmlns:w10="urn:schemas-microsoft-com:office:word" xmlns:w="http://schemas.openxmlformats.org/wordprocessingml/2006/main" xmlns:w14="http://schemas.microsoft.com/office/word/2010/wordml" xmlns:wpg="http://schemas.microsoft.com/office/word/2010/wordprocessingGroup" xmlns:wpi="http://schemas.microsoft.com/office/word/2010/wordprocessingInk" xmlns:wps="http://schemas.microsoft.com/office/word/2010/wordprocessingShape" xmlns:a14="http://schemas.microsoft.com/office/drawing/2010/main" val="0"/>
                         </a:ext>
                       </a:extLst>
                     </a:blip>
@@ -7077,7 +7113,7 @@
 </file>
 
 <file path=customXml/itemProps1.xml><?xml version="1.0" encoding="utf-8"?>
-<ds:datastoreItem xmlns:ds="http://schemas.openxmlformats.org/officeDocument/2006/customXml" ds:itemID="{3490A26F-E48D-4A58-A71A-24A15C807FCD}">
+<ds:datastoreItem xmlns:ds="http://schemas.openxmlformats.org/officeDocument/2006/customXml" ds:itemID="{EA7BEAB0-30D4-498D-BC14-2FD027B143CF}">
   <ds:schemaRefs>
     <ds:schemaRef ds:uri="http://schemas.openxmlformats.org/officeDocument/2006/bibliography"/>
   </ds:schemaRefs>

</xml_diff>